<commit_message>
add docx and update gitattributes
</commit_message>
<xml_diff>
--- a/docs/Note_on_AI_Belief_Functions.docx
+++ b/docs/Note_on_AI_Belief_Functions.docx
@@ -98,6 +98,15 @@
       <w:r>
         <w:t xml:space="preserve">If system dynamics </w:t>
       </w:r>
+      <w:r>
+        <w:t>changes over time, then fixed policies become sub-optimal.</w:t>
+      </w:r>
+    </w:p>
+    <w:p/>
+    <w:p>
+      <w:r>
+        <w:t xml:space="preserve">Adaptive agents solve this through online learning </w:t>
+      </w:r>
     </w:p>
     <w:p/>
     <w:p/>
@@ -112,11 +121,24 @@
     <w:p/>
     <w:p>
       <w:r>
-        <w:t>BDI (Beliefs, Desires, Intentions) models were developed in the 1980s to be integrated into MAS [BRA 87] and they allow the construction of rational agents. In a BDI architecture, an agent is characterized by a set of beliefs B, a set of desires D and a set of intentions I. These three sets represented in Figure 7.2 are involved in decision processes that enable a choice of actions to realize from a base of plans (defining the possible strategies of the agents) [TAI 12].</w:t>
+        <w:t>BDI (Beliefs, Desires, Intentions) models were developed in the 1980s to be integrated into M</w:t>
+      </w:r>
+      <w:r>
+        <w:t>ulti-Agent Systems</w:t>
+      </w:r>
+      <w:r>
+        <w:t xml:space="preserve"> [BRA 87] and they allow the construction of rational agents. In a BDI architecture, an agent is characterized by a set of beliefs B, a set of desires D and a set of intentions I. These three sets represented in Figure 7.2 are involved in decision processes that enable a choice of actions to realize from a base of plans (defining the possible strategies of the agents) [TAI 12].</w:t>
       </w:r>
     </w:p>
     <w:p/>
     <w:p/>
+    <w:p/>
+    <w:p/>
+    <w:p>
+      <w:r>
+        <w:t>This type of approach, relatively complex, in multiagent architectures allows the structuring of so-called rational behavior based on constructed and identified decisions.</w:t>
+      </w:r>
+    </w:p>
     <w:p/>
     <w:p>
       <w:pPr>
@@ -138,19 +160,18 @@
           <w:rPr>
             <w:rStyle w:val="Hyperlink"/>
           </w:rPr>
-          <w:t>AI Belief Functions: Deciding Under Absolute Uncertainty</w:t>
-        </w:r>
-        <w:r>
-          <w:rPr>
-            <w:rStyle w:val="Hyperlink"/>
-          </w:rPr>
-          <w:t>, Discover AI, 2/14/2026</w:t>
+          <w:t>AI Belief Functions: Deciding Under Absolute Uncertainty, Discover AI, 2/14/2026</w:t>
         </w:r>
       </w:hyperlink>
     </w:p>
     <w:p>
       <w:r>
-        <w:t>[2]</w:t>
+        <w:t xml:space="preserve">[] </w:t>
+      </w:r>
+    </w:p>
+    <w:p>
+      <w:r>
+        <w:t>[]</w:t>
       </w:r>
       <w:r>
         <w:t xml:space="preserve"> </w:t>
@@ -189,7 +210,7 @@
     </w:p>
     <w:p>
       <w:r>
-        <w:t>[3]</w:t>
+        <w:t>[]</w:t>
       </w:r>
       <w:r>
         <w:t xml:space="preserve"> </w:t>

</xml_diff>